<commit_message>
update promise clear temp file after download doc
</commit_message>
<xml_diff>
--- a/backend/web/doc/promise.docx
+++ b/backend/web/doc/promise.docx
@@ -210,7 +210,7 @@
           <w:rFonts w:ascii="Cordia New" w:hAnsi="Cordia New" w:cs="CordiaUPC"/>
           <w:sz w:val="28"/>
         </w:rPr>
-        <w:t>รพ.สต.บ้านนันธิดา</w:t>
+        <w:t>โรงพยาบาลลำปาง</w:t>
       </w:r>
       <w:r>
         <w:rPr>
@@ -248,7 +248,7 @@
           <w:rFonts w:ascii="Cordia New" w:hAnsi="Cordia New" w:cs="CordiaUPC"/>
           <w:sz w:val="28"/>
         </w:rPr>
-        <w:t xml:space="preserve"> 10722</w:t>
+        <w:t xml:space="preserve"> 10672</w:t>
       </w:r>
       <w:r>
         <w:rPr>
@@ -293,7 +293,7 @@
           <w:rFonts w:ascii="Cordia New" w:hAnsi="Cordia New" w:cs="CordiaUPC"/>
           <w:sz w:val="28"/>
         </w:rPr>
-        <w:t>122 ม.7</w:t>
+        <w:t>280</w:t>
       </w:r>
       <w:r>
         <w:rPr>
@@ -323,7 +323,7 @@
           <w:rFonts w:ascii="Cordia New" w:hAnsi="Cordia New" w:cs="CordiaUPC"/>
           <w:sz w:val="28"/>
         </w:rPr>
-        <w:t>บางปรอก   </w:t>
+        <w:t>บ้านระกาศ   </w:t>
       </w:r>
       <w:r>
         <w:rPr>
@@ -352,7 +352,7 @@
           <w:rFonts w:ascii="Cordia New" w:hAnsi="Cordia New" w:cs="CordiaUPC"/>
           <w:sz w:val="28"/>
         </w:rPr>
-        <w:t>เมืองปทุมธานี   </w:t>
+        <w:t>บางบ่อ   </w:t>
       </w:r>
       <w:r>
         <w:rPr>
@@ -374,7 +374,7 @@
           <w:rFonts w:ascii="Cordia New" w:hAnsi="Cordia New" w:cs="CordiaUPC"/>
           <w:sz w:val="28"/>
         </w:rPr>
-        <w:t>ปทุมธานี   </w:t>
+        <w:t>สมุทรปราการ   </w:t>
       </w:r>
       <w:r>
         <w:rPr>
@@ -396,7 +396,7 @@
           <w:rFonts w:ascii="Cordia New" w:hAnsi="Cordia New" w:cs="CordiaUPC"/>
           <w:sz w:val="28"/>
         </w:rPr>
-        <w:t>17202</w:t>
+        <w:t>52000</w:t>
       </w:r>
       <w:r>
         <w:rPr>
@@ -418,7 +418,7 @@
           <w:rFonts w:ascii="Cordia New" w:hAnsi="Cordia New" w:cs="CordiaUPC"/>
           <w:sz w:val="28"/>
         </w:rPr>
-        <w:t xml:space="preserve"> 0800292829 </w:t>
+        <w:t xml:space="preserve"> 054343526 </w:t>
       </w:r>
       <w:r>
         <w:rPr>
@@ -449,7 +449,7 @@
           <w:rFonts w:ascii="Cordia New" w:hAnsi="Cordia New" w:cs="CordiaUPC"/>
           <w:sz w:val="28"/>
         </w:rPr>
-        <w:t>21 มิถุนายน 2562</w:t>
+        <w:t>June 21, 2562</w:t>
       </w:r>
       <w:r>
         <w:rPr>
@@ -487,7 +487,7 @@
           <w:rFonts w:ascii="Cordia New" w:hAnsi="Cordia New" w:cs="CordiaUPC"/>
           <w:sz w:val="28"/>
         </w:rPr>
-        <w:t>รพ.สต.บ้านนันธิดา</w:t>
+        <w:t>โรงพยาบาลลำปาง</w:t>
       </w:r>
       <w:r>
         <w:rPr>
@@ -526,7 +526,7 @@
           <w:rFonts w:ascii="Cordia New" w:hAnsi="Cordia New" w:cs="Cordia New"/>
           <w:sz w:val="28"/>
         </w:rPr>
-        <w:t>นางรัตนา บุญหล่นทับ</w:t>
+        <w:t>ผอ</w:t>
       </w:r>
       <w:r>
         <w:rPr>
@@ -1324,7 +1324,7 @@
           <w:rFonts w:ascii="Cordia New" w:hAnsi="Cordia New" w:cs="CordiaUPC"/>
           <w:sz w:val="28"/>
         </w:rPr>
-        <w:t>21 มิถุนายน 2562</w:t>
+        <w:t>June 21, 2562</w:t>
       </w:r>
       <w:r>
         <w:rPr>
@@ -1354,7 +1354,7 @@
           <w:rFonts w:ascii="Cordia New" w:hAnsi="Cordia New" w:cs="CordiaUPC"/>
           <w:sz w:val="28"/>
         </w:rPr>
-        <w:t>31 กรกฎาคม 2562</w:t>
+        <w:t>August 31, 2562</w:t>
       </w:r>
       <w:r>
         <w:rPr>
@@ -1720,7 +1720,7 @@
           <w:rFonts w:ascii="Cordia New" w:hAnsi="Cordia New" w:cs="CordiaUPC"/>
           <w:sz w:val="28"/>
         </w:rPr>
-        <w:t>2000</w:t>
+        <w:t>500</w:t>
       </w:r>
       <w:r>
         <w:rPr>
@@ -1735,7 +1735,7 @@
           <w:rFonts w:ascii="Cordia New" w:hAnsi="Cordia New" w:cs="CordiaUPC"/>
           <w:sz w:val="28"/>
         </w:rPr>
-        <w:t>สองพันบาทถ้วน</w:t>
+        <w:t>ห้าร้อยบาทถ้วน</w:t>
       </w:r>
       <w:r>
         <w:rPr>
@@ -1782,7 +1782,7 @@
           <w:rFonts w:ascii="Cordia New" w:hAnsi="Cordia New" w:cs="CordiaUPC"/>
           <w:sz w:val="28"/>
         </w:rPr>
-        <w:t>1</w:t>
+        <w:t>5</w:t>
       </w:r>
       <w:r>
         <w:rPr>
@@ -1845,7 +1845,7 @@
           <w:rFonts w:ascii="Cordia New" w:hAnsi="Cordia New" w:cs="CordiaUPC"/>
           <w:sz w:val="28"/>
         </w:rPr>
-        <w:t>20000</w:t>
+        <w:t>60000</w:t>
       </w:r>
       <w:r>
         <w:rPr>
@@ -1868,7 +1868,7 @@
           <w:rFonts w:ascii="Cordia New" w:hAnsi="Cordia New" w:cs="CordiaUPC"/>
           <w:sz w:val="28"/>
         </w:rPr>
-        <w:t>สองหมื่นบาทถ้วน</w:t>
+        <w:t>หกหมื่นบาทถ้วน</w:t>
       </w:r>
       <w:r>
         <w:rPr>
@@ -3806,7 +3806,7 @@
           <w:rFonts w:ascii="Cordia New" w:hAnsi="Cordia New" w:cs="CordiaUPC"/>
           <w:sz w:val="28"/>
         </w:rPr>
-        <w:t>นางรัตนา บุญหล่นทับ</w:t>
+        <w:t>ผอ</w:t>
       </w:r>
       <w:r>
         <w:rPr>
@@ -3836,7 +3836,7 @@
           <w:rFonts w:ascii="Cordia New" w:hAnsi="Cordia New" w:cs="CordiaUPC"/>
           <w:sz w:val="28"/>
         </w:rPr>
-        <w:t>0800292829</w:t>
+        <w:t>054343526</w:t>
       </w:r>
     </w:p>
     <w:p>
@@ -3877,7 +3877,7 @@
           <w:rFonts w:ascii="Cordia New" w:hAnsi="Cordia New" w:cs="CordiaUPC"/>
           <w:sz w:val="28"/>
         </w:rPr>
-        <w:t>นางรัตนา บุญหล่นทับ</w:t>
+        <w:t>ผอ</w:t>
       </w:r>
       <w:r>
         <w:rPr>
@@ -3899,7 +3899,7 @@
           <w:rFonts w:ascii="Cordia New" w:hAnsi="Cordia New" w:cs="CordiaUPC"/>
           <w:sz w:val="28"/>
         </w:rPr>
-        <w:t>0800292829</w:t>
+        <w:t>054343526</w:t>
       </w:r>
     </w:p>
     <w:p>
@@ -3946,7 +3946,7 @@
           <w:rFonts w:ascii="Angsana New" w:hAnsi="Angsana New"/>
           <w:sz w:val="28"/>
         </w:rPr>
-        <w:t xml:space="preserve"> 16.8839446 </w:t>
+        <w:t xml:space="preserve"> 18.2861069 </w:t>
       </w:r>
       <w:r>
         <w:rPr>
@@ -3960,7 +3960,7 @@
           <w:rFonts w:ascii="Angsana New" w:hAnsi="Angsana New"/>
           <w:sz w:val="28"/>
         </w:rPr>
-        <w:t xml:space="preserve"> 99.12590539999997</w:t>
+        <w:t xml:space="preserve"> 99.50623619999999</w:t>
       </w:r>
     </w:p>
     <w:p>
@@ -4076,7 +4076,7 @@
           <w:rFonts w:ascii="Cordia New" w:hAnsi="Cordia New" w:cs="Cordia New"/>
           <w:sz w:val="28"/>
         </w:rPr>
-        <w:t>นางรัตนา บุญหล่นทับ</w:t>
+        <w:t>ผอ</w:t>
       </w:r>
       <w:r>
         <w:rPr>
@@ -4146,7 +4146,7 @@
           <w:sz w:val="32"/>
           <w:szCs w:val="32"/>
         </w:rPr>
-        <w:t xml:space="preserve">               </w:t>
+        <w:t xml:space="preserve">             </w:t>
       </w:r>
       <w:r>
         <w:rPr>
@@ -5121,7 +5121,7 @@
 </file>
 
 <file path=customXml/itemProps1.xml><?xml version="1.0" encoding="utf-8"?>
-<ds:datastoreItem xmlns:ds="http://schemas.openxmlformats.org/officeDocument/2006/customXml" ds:itemID="{91BED3BE-F15B-4D99-8626-F10B51BCC2F9}">
+<ds:datastoreItem xmlns:ds="http://schemas.openxmlformats.org/officeDocument/2006/customXml" ds:itemID="{AF15819D-6AE8-4D69-851D-C6CEA5AD71B3}">
   <ds:schemaRefs>
     <ds:schemaRef ds:uri="http://schemas.openxmlformats.org/officeDocument/2006/bibliography"/>
   </ds:schemaRefs>

</xml_diff>

<commit_message>
update promise select customer before
</commit_message>
<xml_diff>
--- a/backend/web/doc/promise.docx
+++ b/backend/web/doc/promise.docx
@@ -58,7 +58,7 @@
           <w:sz w:val="32"/>
           <w:szCs w:val="32"/>
         </w:rPr>
-        <w:t>1122</w:t>
+        <w:t>1125</w:t>
       </w:r>
       <w:r>
         <w:rPr>
@@ -449,7 +449,7 @@
           <w:rFonts w:ascii="Cordia New" w:hAnsi="Cordia New" w:cs="CordiaUPC"/>
           <w:sz w:val="28"/>
         </w:rPr>
-        <w:t>June 21, 2562</w:t>
+        <w:t>June 22, 2562</w:t>
       </w:r>
       <w:r>
         <w:rPr>
@@ -1324,7 +1324,7 @@
           <w:rFonts w:ascii="Cordia New" w:hAnsi="Cordia New" w:cs="CordiaUPC"/>
           <w:sz w:val="28"/>
         </w:rPr>
-        <w:t>June 21, 2562</w:t>
+        <w:t>July 1, 2562</w:t>
       </w:r>
       <w:r>
         <w:rPr>
@@ -1354,7 +1354,7 @@
           <w:rFonts w:ascii="Cordia New" w:hAnsi="Cordia New" w:cs="CordiaUPC"/>
           <w:sz w:val="28"/>
         </w:rPr>
-        <w:t>August 31, 2562</w:t>
+        <w:t>July 31, 2562</w:t>
       </w:r>
       <w:r>
         <w:rPr>
@@ -1539,7 +1539,7 @@
           <w:rFonts w:ascii="Cordia New" w:hAnsi="Cordia New" w:cs="CordiaUPC"/>
           <w:sz w:val="28"/>
         </w:rPr>
-        <w:t>รายเดือน</w:t>
+        <w:t>รายครั้ง</w:t>
       </w:r>
       <w:r>
         <w:rPr>
@@ -1845,7 +1845,7 @@
           <w:rFonts w:ascii="Cordia New" w:hAnsi="Cordia New" w:cs="CordiaUPC"/>
           <w:sz w:val="28"/>
         </w:rPr>
-        <w:t>60000</w:t>
+        <w:t>50000</w:t>
       </w:r>
       <w:r>
         <w:rPr>

</xml_diff>

<commit_message>
upate title module promise, roundgarbage, roundmoney
</commit_message>
<xml_diff>
--- a/backend/web/doc/promise.docx
+++ b/backend/web/doc/promise.docx
@@ -58,7 +58,7 @@
           <w:sz w:val="32"/>
           <w:szCs w:val="32"/>
         </w:rPr>
-        <w:t>121212121212</w:t>
+        <w:t>12000</w:t>
       </w:r>
       <w:r>
         <w:rPr>
@@ -449,7 +449,7 @@
           <w:rFonts w:ascii="Cordia New" w:hAnsi="Cordia New" w:cs="CordiaUPC"/>
           <w:sz w:val="28"/>
         </w:rPr>
-        <w:t>23 มิถุนายน 2562</w:t>
+        <w:t>2 ก.ค. 2562</w:t>
       </w:r>
       <w:r>
         <w:rPr>
@@ -1324,7 +1324,7 @@
           <w:rFonts w:ascii="Cordia New" w:hAnsi="Cordia New" w:cs="CordiaUPC"/>
           <w:sz w:val="28"/>
         </w:rPr>
-        <w:t>23 มิถุนายน 2562</w:t>
+        <w:t>2 ก.ค. 2562</w:t>
       </w:r>
       <w:r>
         <w:rPr>
@@ -1354,7 +1354,7 @@
           <w:rFonts w:ascii="Cordia New" w:hAnsi="Cordia New" w:cs="CordiaUPC"/>
           <w:sz w:val="28"/>
         </w:rPr>
-        <w:t>23 มิถุนายน 2563</w:t>
+        <w:t>30 ก.ย. 2562</w:t>
       </w:r>
       <w:r>
         <w:rPr>
@@ -1539,7 +1539,7 @@
           <w:rFonts w:ascii="Cordia New" w:hAnsi="Cordia New" w:cs="CordiaUPC"/>
           <w:sz w:val="28"/>
         </w:rPr>
-        <w:t>รายเดือน</w:t>
+        <w:t>รายครั้ง</w:t>
       </w:r>
       <w:r>
         <w:rPr>
@@ -1720,7 +1720,7 @@
           <w:rFonts w:ascii="Cordia New" w:hAnsi="Cordia New" w:cs="CordiaUPC"/>
           <w:sz w:val="28"/>
         </w:rPr>
-        <w:t>1000</w:t>
+        <w:t/>
       </w:r>
       <w:r>
         <w:rPr>
@@ -1735,7 +1735,7 @@
           <w:rFonts w:ascii="Cordia New" w:hAnsi="Cordia New" w:cs="CordiaUPC"/>
           <w:sz w:val="28"/>
         </w:rPr>
-        <w:t>หนึ่งพันบาทถ้วน</w:t>
+        <w:t/>
       </w:r>
       <w:r>
         <w:rPr>
@@ -1782,7 +1782,7 @@
           <w:rFonts w:ascii="Cordia New" w:hAnsi="Cordia New" w:cs="CordiaUPC"/>
           <w:sz w:val="28"/>
         </w:rPr>
-        <w:t>3</w:t>
+        <w:t>0</w:t>
       </w:r>
       <w:r>
         <w:rPr>
@@ -1845,7 +1845,7 @@
           <w:rFonts w:ascii="Cordia New" w:hAnsi="Cordia New" w:cs="CordiaUPC"/>
           <w:sz w:val="28"/>
         </w:rPr>
-        <w:t>10000</w:t>
+        <w:t>20000</w:t>
       </w:r>
       <w:r>
         <w:rPr>
@@ -1868,7 +1868,7 @@
           <w:rFonts w:ascii="Cordia New" w:hAnsi="Cordia New" w:cs="CordiaUPC"/>
           <w:sz w:val="28"/>
         </w:rPr>
-        <w:t>หนึ่งหมื่นบาทถ้วน</w:t>
+        <w:t/>
       </w:r>
       <w:r>
         <w:rPr>

</xml_diff>

<commit_message>
add upload file pdf promise
</commit_message>
<xml_diff>
--- a/backend/web/doc/promise.docx
+++ b/backend/web/doc/promise.docx
@@ -58,7 +58,7 @@
           <w:sz w:val="32"/>
           <w:szCs w:val="32"/>
         </w:rPr>
-        <w:t>12000</w:t>
+        <w:t>1122</w:t>
       </w:r>
       <w:r>
         <w:rPr>
@@ -449,7 +449,7 @@
           <w:rFonts w:ascii="Cordia New" w:hAnsi="Cordia New" w:cs="CordiaUPC"/>
           <w:sz w:val="28"/>
         </w:rPr>
-        <w:t>2 ก.ค. 2562</w:t>
+        <w:t>4 ก.ค. 2562</w:t>
       </w:r>
       <w:r>
         <w:rPr>
@@ -1324,7 +1324,7 @@
           <w:rFonts w:ascii="Cordia New" w:hAnsi="Cordia New" w:cs="CordiaUPC"/>
           <w:sz w:val="28"/>
         </w:rPr>
-        <w:t>2 ก.ค. 2562</w:t>
+        <w:t>4 ก.ค. 2562</w:t>
       </w:r>
       <w:r>
         <w:rPr>
@@ -1354,7 +1354,7 @@
           <w:rFonts w:ascii="Cordia New" w:hAnsi="Cordia New" w:cs="CordiaUPC"/>
           <w:sz w:val="28"/>
         </w:rPr>
-        <w:t>30 ก.ย. 2562</w:t>
+        <w:t>19 ก.ค. 2562</w:t>
       </w:r>
       <w:r>
         <w:rPr>
@@ -1845,7 +1845,7 @@
           <w:rFonts w:ascii="Cordia New" w:hAnsi="Cordia New" w:cs="CordiaUPC"/>
           <w:sz w:val="28"/>
         </w:rPr>
-        <w:t>20000</w:t>
+        <w:t>60000</w:t>
       </w:r>
       <w:r>
         <w:rPr>

</xml_diff>